<commit_message>
Pamplet and meeting minutes
</commit_message>
<xml_diff>
--- a/Paper WOrk/Client Document/Plan.docx
+++ b/Paper WOrk/Client Document/Plan.docx
@@ -22,6 +22,25 @@
     <w:p/>
     <w:p>
       <w:pPr>
+        <w:rPr>
+          <w:b/>
+          <w:bCs/>
+          <w:sz w:val="22"/>
+          <w:szCs w:val="22"/>
+        </w:rPr>
+      </w:pPr>
+      <w:r>
+        <w:rPr>
+          <w:b/>
+          <w:bCs/>
+          <w:sz w:val="22"/>
+          <w:szCs w:val="22"/>
+        </w:rPr>
+        <w:t>1 page or two pages of like a flyer</w:t>
+      </w:r>
+    </w:p>
+    <w:p>
+      <w:pPr>
         <w:pStyle w:val="Heading2"/>
       </w:pPr>
       <w:r>
@@ -35,11 +54,20 @@
       <w:r>
         <w:t>What is the IoT</w:t>
       </w:r>
-    </w:p>
-    <w:p>
-      <w:r>
-        <w:tab/>
-        <w:t>Copy paste from reports</w:t>
+      <w:r>
+        <w:t xml:space="preserve"> Lifecycle manager about</w:t>
+      </w:r>
+    </w:p>
+    <w:p>
+      <w:r>
+        <w:tab/>
+        <w:t xml:space="preserve">Copy </w:t>
+      </w:r>
+      <w:r>
+        <w:t>pastes</w:t>
+      </w:r>
+      <w:r>
+        <w:t xml:space="preserve"> from reports</w:t>
       </w:r>
     </w:p>
     <w:p/>
@@ -84,6 +112,12 @@
     <w:p>
       <w:r>
         <w:tab/>
+        <w:t>Ui</w:t>
+      </w:r>
+    </w:p>
+    <w:p>
+      <w:r>
+        <w:tab/>
       </w:r>
     </w:p>
     <w:p>
@@ -141,7 +175,12 @@
     <w:p>
       <w:r>
         <w:tab/>
-        <w:t>Mabe a tutorial??</w:t>
+      </w:r>
+      <w:r>
+        <w:t>Maybe</w:t>
+      </w:r>
+      <w:r>
+        <w:t xml:space="preserve"> a tutorial??</w:t>
       </w:r>
     </w:p>
     <w:p/>
@@ -150,6 +189,7 @@
         <w:pStyle w:val="Heading3"/>
       </w:pPr>
       <w:r>
+        <w:lastRenderedPageBreak/>
         <w:t>Front End / React Native</w:t>
       </w:r>
     </w:p>

</xml_diff>